<commit_message>
result lab4 + otchet
</commit_message>
<xml_diff>
--- a/otchet.docx
+++ b/otchet.docx
@@ -316,7 +316,7 @@
           <w:kern w:val="0"/>
           <w:lang w:val="en-US" w:eastAsia="en-US"/>
         </w:rPr>
-        <w:t>MPI</w:t>
+        <w:t>CUDA</w:t>
       </w:r>
     </w:p>
     <w:p>
@@ -615,7 +615,6 @@
       <w:pPr>
         <w:rPr>
           <w:rFonts w:cs="Times New Roman"/>
-          <w:lang w:val="en-US"/>
         </w:rPr>
       </w:pPr>
     </w:p>
@@ -623,7 +622,6 @@
       <w:pPr>
         <w:rPr>
           <w:rFonts w:cs="Times New Roman"/>
-          <w:lang w:val="en-US"/>
         </w:rPr>
       </w:pPr>
     </w:p>
@@ -676,7 +674,7 @@
           <w:szCs w:val="24"/>
           <w:lang w:val="en-US" w:eastAsia="ru-RU"/>
         </w:rPr>
-        <w:t>MPI</w:t>
+        <w:t>CUDA</w:t>
       </w:r>
     </w:p>
     <w:p>
@@ -716,39 +714,31 @@
     </w:p>
     <w:p>
       <w:pPr>
+        <w:pStyle w:val="ae"/>
         <w:ind w:firstLine="0"/>
+        <w:jc w:val="both"/>
         <w:rPr>
           <w:rFonts w:cs="Times New Roman"/>
+          <w:b/>
+          <w:i/>
+          <w:sz w:val="24"/>
+          <w:szCs w:val="24"/>
+          <w:u w:val="single"/>
           <w:lang w:val="en-US" w:eastAsia="ru-RU"/>
         </w:rPr>
       </w:pPr>
       <w:r>
         <w:rPr>
           <w:rFonts w:cs="Times New Roman"/>
-          <w:lang w:val="en-US" w:eastAsia="ru-RU"/>
-        </w:rPr>
-        <w:t>MPI-1:</w:t>
-      </w:r>
-    </w:p>
-    <w:p>
-      <w:pPr>
-        <w:ind w:firstLine="0"/>
-        <w:rPr>
-          <w:rFonts w:cs="Times New Roman"/>
-          <w:lang w:val="en-US" w:eastAsia="ru-RU"/>
-        </w:rPr>
-      </w:pPr>
-      <w:r>
-        <w:rPr>
-          <w:rFonts w:cs="Times New Roman"/>
-          <w:lang w:val="en-US" w:eastAsia="ru-RU"/>
-        </w:rPr>
-        <w:lastRenderedPageBreak/>
+          <w:sz w:val="24"/>
+          <w:szCs w:val="24"/>
+          <w:lang w:eastAsia="ru-RU"/>
+        </w:rPr>
         <w:drawing>
-          <wp:inline distT="0" distB="0" distL="0" distR="0" wp14:anchorId="14688260" wp14:editId="121C1730">
-            <wp:extent cx="5940425" cy="7649210"/>
-            <wp:effectExtent l="0" t="0" r="3175" b="8890"/>
-            <wp:docPr id="1138195430" name="Рисунок 1"/>
+          <wp:inline distT="0" distB="0" distL="0" distR="0" wp14:anchorId="5E74EBF8" wp14:editId="263BE413">
+            <wp:extent cx="5940425" cy="7837805"/>
+            <wp:effectExtent l="0" t="0" r="3175" b="0"/>
+            <wp:docPr id="43987673" name="Рисунок 1"/>
             <wp:cNvGraphicFramePr>
               <a:graphicFrameLocks xmlns:a="http://schemas.openxmlformats.org/drawingml/2006/main" noChangeAspect="1"/>
             </wp:cNvGraphicFramePr>
@@ -756,7 +746,7 @@
               <a:graphicData uri="http://schemas.openxmlformats.org/drawingml/2006/picture">
                 <pic:pic xmlns:pic="http://schemas.openxmlformats.org/drawingml/2006/picture">
                   <pic:nvPicPr>
-                    <pic:cNvPr id="1138195430" name=""/>
+                    <pic:cNvPr id="43987673" name=""/>
                     <pic:cNvPicPr/>
                   </pic:nvPicPr>
                   <pic:blipFill>
@@ -768,7 +758,7 @@
                   <pic:spPr>
                     <a:xfrm>
                       <a:off x="0" y="0"/>
-                      <a:ext cx="5940425" cy="7649210"/>
+                      <a:ext cx="5940425" cy="7837805"/>
                     </a:xfrm>
                     <a:prstGeom prst="rect">
                       <a:avLst/>
@@ -783,108 +773,35 @@
     </w:p>
     <w:p>
       <w:pPr>
+        <w:pStyle w:val="ae"/>
         <w:ind w:firstLine="0"/>
+        <w:jc w:val="both"/>
         <w:rPr>
           <w:rFonts w:cs="Times New Roman"/>
+          <w:b/>
+          <w:i/>
+          <w:sz w:val="24"/>
+          <w:szCs w:val="24"/>
+          <w:u w:val="single"/>
           <w:lang w:val="en-US" w:eastAsia="ru-RU"/>
         </w:rPr>
       </w:pPr>
-    </w:p>
-    <w:p>
-      <w:pPr>
-        <w:ind w:firstLine="0"/>
+      <w:r>
         <w:rPr>
           <w:rFonts w:cs="Times New Roman"/>
-          <w:lang w:eastAsia="ru-RU"/>
-        </w:rPr>
-      </w:pPr>
-      <w:r>
-        <w:rPr>
-          <w:rFonts w:cs="Times New Roman"/>
-          <w:lang w:eastAsia="ru-RU"/>
-        </w:rPr>
-        <w:t xml:space="preserve">Расчетное время </w:t>
-      </w:r>
-      <w:r>
-        <w:rPr>
-          <w:rFonts w:cs="Times New Roman"/>
-          <w:lang w:eastAsia="ru-RU"/>
-        </w:rPr>
-        <w:t xml:space="preserve">для матрицы </w:t>
-      </w:r>
-      <w:r>
-        <w:rPr>
-          <w:rFonts w:cs="Times New Roman"/>
-          <w:lang w:eastAsia="ru-RU"/>
-        </w:rPr>
-        <w:t>1000</w:t>
-      </w:r>
-      <w:r>
-        <w:rPr>
-          <w:rFonts w:cs="Times New Roman"/>
+          <w:b/>
+          <w:i/>
+          <w:sz w:val="24"/>
+          <w:szCs w:val="24"/>
+          <w:u w:val="single"/>
           <w:lang w:val="en-US" w:eastAsia="ru-RU"/>
         </w:rPr>
-        <w:t>x</w:t>
-      </w:r>
-      <w:r>
-        <w:rPr>
-          <w:rFonts w:cs="Times New Roman"/>
-          <w:lang w:eastAsia="ru-RU"/>
-        </w:rPr>
-        <w:t>1000 = 42316025</w:t>
-      </w:r>
-    </w:p>
-    <w:p>
-      <w:pPr>
-        <w:ind w:firstLine="0"/>
-        <w:rPr>
-          <w:rFonts w:cs="Times New Roman"/>
-          <w:lang w:eastAsia="ru-RU"/>
-        </w:rPr>
-      </w:pPr>
-    </w:p>
-    <w:p>
-      <w:pPr>
-        <w:ind w:firstLine="0"/>
-        <w:rPr>
-          <w:rFonts w:cs="Times New Roman"/>
-          <w:lang w:eastAsia="ru-RU"/>
-        </w:rPr>
-      </w:pPr>
-      <w:r>
-        <w:rPr>
-          <w:rFonts w:cs="Times New Roman"/>
-          <w:lang w:val="en-US" w:eastAsia="ru-RU"/>
-        </w:rPr>
         <w:lastRenderedPageBreak/>
-        <w:t>MPI</w:t>
-      </w:r>
-      <w:r>
-        <w:rPr>
-          <w:rFonts w:cs="Times New Roman"/>
-          <w:lang w:eastAsia="ru-RU"/>
-        </w:rPr>
-        <w:t>-2:</w:t>
-      </w:r>
-    </w:p>
-    <w:p>
-      <w:pPr>
-        <w:ind w:firstLine="0"/>
-        <w:rPr>
-          <w:rFonts w:cs="Times New Roman"/>
-          <w:lang w:val="en-US" w:eastAsia="ru-RU"/>
-        </w:rPr>
-      </w:pPr>
-      <w:r>
-        <w:rPr>
-          <w:rFonts w:cs="Times New Roman"/>
-          <w:lang w:val="en-US" w:eastAsia="ru-RU"/>
-        </w:rPr>
         <w:drawing>
-          <wp:inline distT="0" distB="0" distL="0" distR="0" wp14:anchorId="3EE98936" wp14:editId="2378FE36">
-            <wp:extent cx="4572799" cy="5888182"/>
-            <wp:effectExtent l="0" t="0" r="0" b="0"/>
-            <wp:docPr id="591205189" name="Рисунок 1"/>
+          <wp:inline distT="0" distB="0" distL="0" distR="0" wp14:anchorId="0FFB3A03" wp14:editId="03746628">
+            <wp:extent cx="5940425" cy="7837805"/>
+            <wp:effectExtent l="0" t="0" r="3175" b="0"/>
+            <wp:docPr id="592793515" name="Рисунок 1"/>
             <wp:cNvGraphicFramePr>
               <a:graphicFrameLocks xmlns:a="http://schemas.openxmlformats.org/drawingml/2006/main" noChangeAspect="1"/>
             </wp:cNvGraphicFramePr>
@@ -892,7 +809,7 @@
               <a:graphicData uri="http://schemas.openxmlformats.org/drawingml/2006/picture">
                 <pic:pic xmlns:pic="http://schemas.openxmlformats.org/drawingml/2006/picture">
                   <pic:nvPicPr>
-                    <pic:cNvPr id="591205189" name=""/>
+                    <pic:cNvPr id="592793515" name=""/>
                     <pic:cNvPicPr/>
                   </pic:nvPicPr>
                   <pic:blipFill>
@@ -904,7 +821,7 @@
                   <pic:spPr>
                     <a:xfrm>
                       <a:off x="0" y="0"/>
-                      <a:ext cx="4576415" cy="5892838"/>
+                      <a:ext cx="5940425" cy="7837805"/>
                     </a:xfrm>
                     <a:prstGeom prst="rect">
                       <a:avLst/>
@@ -919,220 +836,6 @@
     </w:p>
     <w:p>
       <w:pPr>
-        <w:ind w:firstLine="0"/>
-        <w:rPr>
-          <w:rFonts w:cs="Times New Roman"/>
-          <w:lang w:eastAsia="ru-RU"/>
-        </w:rPr>
-      </w:pPr>
-      <w:r>
-        <w:rPr>
-          <w:rFonts w:cs="Times New Roman"/>
-          <w:lang w:eastAsia="ru-RU"/>
-        </w:rPr>
-        <w:t>Расчетное время</w:t>
-      </w:r>
-      <w:r>
-        <w:rPr>
-          <w:rFonts w:cs="Times New Roman"/>
-          <w:lang w:eastAsia="ru-RU"/>
-        </w:rPr>
-        <w:t xml:space="preserve"> для матрицы </w:t>
-      </w:r>
-      <w:r>
-        <w:rPr>
-          <w:rFonts w:cs="Times New Roman"/>
-          <w:lang w:eastAsia="ru-RU"/>
-        </w:rPr>
-        <w:t>1000</w:t>
-      </w:r>
-      <w:r>
-        <w:rPr>
-          <w:rFonts w:cs="Times New Roman"/>
-          <w:lang w:val="en-US" w:eastAsia="ru-RU"/>
-        </w:rPr>
-        <w:t>x</w:t>
-      </w:r>
-      <w:r>
-        <w:rPr>
-          <w:rFonts w:cs="Times New Roman"/>
-          <w:lang w:eastAsia="ru-RU"/>
-        </w:rPr>
-        <w:t xml:space="preserve">1000 = </w:t>
-      </w:r>
-      <w:r>
-        <w:rPr>
-          <w:rFonts w:cs="Times New Roman"/>
-          <w:lang w:eastAsia="ru-RU"/>
-        </w:rPr>
-        <w:t>25129569</w:t>
-      </w:r>
-    </w:p>
-    <w:p>
-      <w:pPr>
-        <w:ind w:firstLine="0"/>
-        <w:rPr>
-          <w:rFonts w:cs="Times New Roman"/>
-          <w:lang w:eastAsia="ru-RU"/>
-        </w:rPr>
-      </w:pPr>
-    </w:p>
-    <w:p>
-      <w:pPr>
-        <w:ind w:firstLine="0"/>
-        <w:rPr>
-          <w:rFonts w:cs="Times New Roman"/>
-          <w:lang w:eastAsia="ru-RU"/>
-        </w:rPr>
-      </w:pPr>
-    </w:p>
-    <w:p>
-      <w:pPr>
-        <w:ind w:firstLine="0"/>
-        <w:rPr>
-          <w:rFonts w:cs="Times New Roman"/>
-          <w:lang w:eastAsia="ru-RU"/>
-        </w:rPr>
-      </w:pPr>
-    </w:p>
-    <w:p>
-      <w:pPr>
-        <w:ind w:firstLine="0"/>
-        <w:rPr>
-          <w:rFonts w:cs="Times New Roman"/>
-          <w:lang w:eastAsia="ru-RU"/>
-        </w:rPr>
-      </w:pPr>
-    </w:p>
-    <w:p>
-      <w:pPr>
-        <w:ind w:firstLine="0"/>
-        <w:rPr>
-          <w:rFonts w:cs="Times New Roman"/>
-          <w:lang w:eastAsia="ru-RU"/>
-        </w:rPr>
-      </w:pPr>
-    </w:p>
-    <w:p>
-      <w:pPr>
-        <w:ind w:firstLine="0"/>
-        <w:rPr>
-          <w:rFonts w:cs="Times New Roman"/>
-          <w:lang w:eastAsia="ru-RU"/>
-        </w:rPr>
-      </w:pPr>
-      <w:r>
-        <w:rPr>
-          <w:rFonts w:cs="Times New Roman"/>
-          <w:lang w:val="en-US" w:eastAsia="ru-RU"/>
-        </w:rPr>
-        <w:lastRenderedPageBreak/>
-        <w:t>MPI</w:t>
-      </w:r>
-      <w:r>
-        <w:rPr>
-          <w:rFonts w:cs="Times New Roman"/>
-          <w:lang w:eastAsia="ru-RU"/>
-        </w:rPr>
-        <w:t>-4:</w:t>
-      </w:r>
-    </w:p>
-    <w:p>
-      <w:pPr>
-        <w:ind w:firstLine="0"/>
-        <w:rPr>
-          <w:rFonts w:cs="Times New Roman"/>
-          <w:lang w:val="en-US" w:eastAsia="ru-RU"/>
-        </w:rPr>
-      </w:pPr>
-      <w:r>
-        <w:rPr>
-          <w:rFonts w:cs="Times New Roman"/>
-          <w:lang w:val="en-US" w:eastAsia="ru-RU"/>
-        </w:rPr>
-        <w:drawing>
-          <wp:inline distT="0" distB="0" distL="0" distR="0" wp14:anchorId="06E2260D" wp14:editId="3371E047">
-            <wp:extent cx="5436198" cy="7010400"/>
-            <wp:effectExtent l="0" t="0" r="0" b="0"/>
-            <wp:docPr id="1756284477" name="Рисунок 1"/>
-            <wp:cNvGraphicFramePr>
-              <a:graphicFrameLocks xmlns:a="http://schemas.openxmlformats.org/drawingml/2006/main" noChangeAspect="1"/>
-            </wp:cNvGraphicFramePr>
-            <a:graphic xmlns:a="http://schemas.openxmlformats.org/drawingml/2006/main">
-              <a:graphicData uri="http://schemas.openxmlformats.org/drawingml/2006/picture">
-                <pic:pic xmlns:pic="http://schemas.openxmlformats.org/drawingml/2006/picture">
-                  <pic:nvPicPr>
-                    <pic:cNvPr id="1756284477" name=""/>
-                    <pic:cNvPicPr/>
-                  </pic:nvPicPr>
-                  <pic:blipFill>
-                    <a:blip r:embed="rId7"/>
-                    <a:stretch>
-                      <a:fillRect/>
-                    </a:stretch>
-                  </pic:blipFill>
-                  <pic:spPr>
-                    <a:xfrm>
-                      <a:off x="0" y="0"/>
-                      <a:ext cx="5437420" cy="7011976"/>
-                    </a:xfrm>
-                    <a:prstGeom prst="rect">
-                      <a:avLst/>
-                    </a:prstGeom>
-                  </pic:spPr>
-                </pic:pic>
-              </a:graphicData>
-            </a:graphic>
-          </wp:inline>
-        </w:drawing>
-      </w:r>
-    </w:p>
-    <w:p>
-      <w:pPr>
-        <w:ind w:firstLine="0"/>
-        <w:rPr>
-          <w:rFonts w:cs="Times New Roman"/>
-          <w:lang w:eastAsia="ru-RU"/>
-        </w:rPr>
-      </w:pPr>
-      <w:r>
-        <w:rPr>
-          <w:rFonts w:cs="Times New Roman"/>
-          <w:lang w:eastAsia="ru-RU"/>
-        </w:rPr>
-        <w:t>Расчетное время</w:t>
-      </w:r>
-      <w:r>
-        <w:rPr>
-          <w:rFonts w:cs="Times New Roman"/>
-          <w:lang w:eastAsia="ru-RU"/>
-        </w:rPr>
-        <w:t xml:space="preserve"> для матрицы </w:t>
-      </w:r>
-      <w:r>
-        <w:rPr>
-          <w:rFonts w:cs="Times New Roman"/>
-          <w:lang w:eastAsia="ru-RU"/>
-        </w:rPr>
-        <w:t>1000</w:t>
-      </w:r>
-      <w:r>
-        <w:rPr>
-          <w:rFonts w:cs="Times New Roman"/>
-          <w:lang w:val="en-US" w:eastAsia="ru-RU"/>
-        </w:rPr>
-        <w:t>x</w:t>
-      </w:r>
-      <w:r>
-        <w:rPr>
-          <w:rFonts w:cs="Times New Roman"/>
-          <w:lang w:eastAsia="ru-RU"/>
-        </w:rPr>
-        <w:t>1000 = 21696901</w:t>
-      </w:r>
-    </w:p>
-    <w:p>
-      <w:pPr>
         <w:pStyle w:val="ae"/>
         <w:ind w:firstLine="0"/>
         <w:jc w:val="both"/>
@@ -1213,7 +916,29 @@
           <w:szCs w:val="24"/>
           <w:lang w:eastAsia="ru-RU"/>
         </w:rPr>
-        <w:t>использование MPI может существенно ускорить процесс.</w:t>
+        <w:t xml:space="preserve">использование </w:t>
+      </w:r>
+      <w:r>
+        <w:rPr>
+          <w:rFonts w:cs="Times New Roman"/>
+          <w:b/>
+          <w:bCs/>
+          <w:sz w:val="24"/>
+          <w:szCs w:val="24"/>
+          <w:lang w:val="en-US" w:eastAsia="ru-RU"/>
+        </w:rPr>
+        <w:t>CUDA</w:t>
+      </w:r>
+      <w:r>
+        <w:rPr>
+          <w:rFonts w:cs="Times New Roman"/>
+          <w:b/>
+          <w:bCs/>
+          <w:sz w:val="24"/>
+          <w:szCs w:val="24"/>
+          <w:lang w:eastAsia="ru-RU"/>
+        </w:rPr>
+        <w:t xml:space="preserve"> может существенно ускорить процесс.</w:t>
       </w:r>
     </w:p>
     <w:sectPr>
@@ -2142,6 +1867,7 @@
   <w:style w:type="character" w:default="1" w:styleId="a1">
     <w:name w:val="Default Paragraph Font"/>
     <w:uiPriority w:val="1"/>
+    <w:semiHidden/>
     <w:unhideWhenUsed/>
   </w:style>
   <w:style w:type="table" w:default="1" w:styleId="a2">

</xml_diff>